<commit_message>
pshe lesson 3  v3 uptodate thumbnaills
pshe lesson 3  v3 uptodate thumbnaills
</commit_message>
<xml_diff>
--- a/15finance/pics/Income tax questions extn answers.docx
+++ b/15finance/pics/Income tax questions extn answers.docx
@@ -259,7 +259,7 @@
                           <a:blip r:embed="rId6" cstate="print">
                             <a:extLst>
                               <a:ext uri="{28A0092B-C50C-407E-A947-70E740481C1C}">
-                                <a14:useLocalDpi xmlns="" xmlns:wpc="http://schemas.microsoft.com/office/word/2010/wordprocessingCanvas" xmlns:mc="http://schemas.openxmlformats.org/markup-compatibility/2006" xmlns:o="urn:schemas-microsoft-com:office:office" xmlns:v="urn:schemas-microsoft-com:vml" xmlns:wp14="http://schemas.microsoft.com/office/word/2010/wordprocessingDrawing" xmlns:w10="urn:schemas-microsoft-com:office:word" xmlns:w="http://schemas.openxmlformats.org/wordprocessingml/2006/main" xmlns:w14="http://schemas.microsoft.com/office/word/2010/wordml" xmlns:w15="http://schemas.microsoft.com/office/word/2012/wordml" xmlns:wpg="http://schemas.microsoft.com/office/word/2010/wordprocessingGroup" xmlns:wpi="http://schemas.microsoft.com/office/word/2010/wordprocessingInk" xmlns:wps="http://schemas.microsoft.com/office/word/2010/wordprocessingShape" xmlns:a14="http://schemas.microsoft.com/office/drawing/2010/main" val="0"/>
+                                <a14:useLocalDpi xmlns:a14="http://schemas.microsoft.com/office/drawing/2010/main" xmlns:wps="http://schemas.microsoft.com/office/word/2010/wordprocessingShape" xmlns:wpi="http://schemas.microsoft.com/office/word/2010/wordprocessingInk" xmlns:wpg="http://schemas.microsoft.com/office/word/2010/wordprocessingGroup" xmlns:w15="http://schemas.microsoft.com/office/word/2012/wordml" xmlns:w14="http://schemas.microsoft.com/office/word/2010/wordml" xmlns:w="http://schemas.openxmlformats.org/wordprocessingml/2006/main" xmlns:w10="urn:schemas-microsoft-com:office:word" xmlns:wp14="http://schemas.microsoft.com/office/word/2010/wordprocessingDrawing" xmlns:v="urn:schemas-microsoft-com:vml" xmlns:o="urn:schemas-microsoft-com:office:office" xmlns:mc="http://schemas.openxmlformats.org/markup-compatibility/2006" xmlns:wpc="http://schemas.microsoft.com/office/word/2010/wordprocessingCanvas" xmlns="" val="0"/>
                               </a:ext>
                             </a:extLst>
                           </a:blip>
@@ -590,7 +590,7 @@
                           <a:blip r:embed="rId8" cstate="print">
                             <a:extLst>
                               <a:ext uri="{28A0092B-C50C-407E-A947-70E740481C1C}">
-                                <a14:useLocalDpi xmlns="" xmlns:wpc="http://schemas.microsoft.com/office/word/2010/wordprocessingCanvas" xmlns:mc="http://schemas.openxmlformats.org/markup-compatibility/2006" xmlns:o="urn:schemas-microsoft-com:office:office" xmlns:v="urn:schemas-microsoft-com:vml" xmlns:wp14="http://schemas.microsoft.com/office/word/2010/wordprocessingDrawing" xmlns:w10="urn:schemas-microsoft-com:office:word" xmlns:w="http://schemas.openxmlformats.org/wordprocessingml/2006/main" xmlns:w14="http://schemas.microsoft.com/office/word/2010/wordml" xmlns:w15="http://schemas.microsoft.com/office/word/2012/wordml" xmlns:wpg="http://schemas.microsoft.com/office/word/2010/wordprocessingGroup" xmlns:wpi="http://schemas.microsoft.com/office/word/2010/wordprocessingInk" xmlns:wps="http://schemas.microsoft.com/office/word/2010/wordprocessingShape" xmlns:a14="http://schemas.microsoft.com/office/drawing/2010/main" val="0"/>
+                                <a14:useLocalDpi xmlns:a14="http://schemas.microsoft.com/office/drawing/2010/main" xmlns:wps="http://schemas.microsoft.com/office/word/2010/wordprocessingShape" xmlns:wpi="http://schemas.microsoft.com/office/word/2010/wordprocessingInk" xmlns:wpg="http://schemas.microsoft.com/office/word/2010/wordprocessingGroup" xmlns:w15="http://schemas.microsoft.com/office/word/2012/wordml" xmlns:w14="http://schemas.microsoft.com/office/word/2010/wordml" xmlns:w="http://schemas.openxmlformats.org/wordprocessingml/2006/main" xmlns:w10="urn:schemas-microsoft-com:office:word" xmlns:wp14="http://schemas.microsoft.com/office/word/2010/wordprocessingDrawing" xmlns:v="urn:schemas-microsoft-com:vml" xmlns:o="urn:schemas-microsoft-com:office:office" xmlns:mc="http://schemas.openxmlformats.org/markup-compatibility/2006" xmlns:wpc="http://schemas.microsoft.com/office/word/2010/wordprocessingCanvas" xmlns="" val="0"/>
                               </a:ext>
                             </a:extLst>
                           </a:blip>
@@ -733,7 +733,7 @@
                           <a:blip r:embed="rId9" cstate="print">
                             <a:extLst>
                               <a:ext uri="{28A0092B-C50C-407E-A947-70E740481C1C}">
-                                <a14:useLocalDpi xmlns="" xmlns:wpc="http://schemas.microsoft.com/office/word/2010/wordprocessingCanvas" xmlns:mc="http://schemas.openxmlformats.org/markup-compatibility/2006" xmlns:o="urn:schemas-microsoft-com:office:office" xmlns:v="urn:schemas-microsoft-com:vml" xmlns:wp14="http://schemas.microsoft.com/office/word/2010/wordprocessingDrawing" xmlns:w10="urn:schemas-microsoft-com:office:word" xmlns:w="http://schemas.openxmlformats.org/wordprocessingml/2006/main" xmlns:w14="http://schemas.microsoft.com/office/word/2010/wordml" xmlns:w15="http://schemas.microsoft.com/office/word/2012/wordml" xmlns:wpg="http://schemas.microsoft.com/office/word/2010/wordprocessingGroup" xmlns:wpi="http://schemas.microsoft.com/office/word/2010/wordprocessingInk" xmlns:wps="http://schemas.microsoft.com/office/word/2010/wordprocessingShape" xmlns:a14="http://schemas.microsoft.com/office/drawing/2010/main" val="0"/>
+                                <a14:useLocalDpi xmlns:a14="http://schemas.microsoft.com/office/drawing/2010/main" xmlns:wps="http://schemas.microsoft.com/office/word/2010/wordprocessingShape" xmlns:wpi="http://schemas.microsoft.com/office/word/2010/wordprocessingInk" xmlns:wpg="http://schemas.microsoft.com/office/word/2010/wordprocessingGroup" xmlns:w15="http://schemas.microsoft.com/office/word/2012/wordml" xmlns:w14="http://schemas.microsoft.com/office/word/2010/wordml" xmlns:w="http://schemas.openxmlformats.org/wordprocessingml/2006/main" xmlns:w10="urn:schemas-microsoft-com:office:word" xmlns:wp14="http://schemas.microsoft.com/office/word/2010/wordprocessingDrawing" xmlns:v="urn:schemas-microsoft-com:vml" xmlns:o="urn:schemas-microsoft-com:office:office" xmlns:mc="http://schemas.openxmlformats.org/markup-compatibility/2006" xmlns:wpc="http://schemas.microsoft.com/office/word/2010/wordprocessingCanvas" xmlns="" val="0"/>
                               </a:ext>
                             </a:extLst>
                           </a:blip>
@@ -1034,7 +1034,7 @@
                           <a:blip r:embed="rId11" cstate="print">
                             <a:extLst>
                               <a:ext uri="{28A0092B-C50C-407E-A947-70E740481C1C}">
-                                <a14:useLocalDpi xmlns="" xmlns:wpc="http://schemas.microsoft.com/office/word/2010/wordprocessingCanvas" xmlns:mc="http://schemas.openxmlformats.org/markup-compatibility/2006" xmlns:o="urn:schemas-microsoft-com:office:office" xmlns:v="urn:schemas-microsoft-com:vml" xmlns:wp14="http://schemas.microsoft.com/office/word/2010/wordprocessingDrawing" xmlns:w10="urn:schemas-microsoft-com:office:word" xmlns:w="http://schemas.openxmlformats.org/wordprocessingml/2006/main" xmlns:w14="http://schemas.microsoft.com/office/word/2010/wordml" xmlns:w15="http://schemas.microsoft.com/office/word/2012/wordml" xmlns:wpg="http://schemas.microsoft.com/office/word/2010/wordprocessingGroup" xmlns:wpi="http://schemas.microsoft.com/office/word/2010/wordprocessingInk" xmlns:wps="http://schemas.microsoft.com/office/word/2010/wordprocessingShape" xmlns:a14="http://schemas.microsoft.com/office/drawing/2010/main" val="0"/>
+                                <a14:useLocalDpi xmlns:a14="http://schemas.microsoft.com/office/drawing/2010/main" xmlns:wps="http://schemas.microsoft.com/office/word/2010/wordprocessingShape" xmlns:wpi="http://schemas.microsoft.com/office/word/2010/wordprocessingInk" xmlns:wpg="http://schemas.microsoft.com/office/word/2010/wordprocessingGroup" xmlns:w15="http://schemas.microsoft.com/office/word/2012/wordml" xmlns:w14="http://schemas.microsoft.com/office/word/2010/wordml" xmlns:w="http://schemas.openxmlformats.org/wordprocessingml/2006/main" xmlns:w10="urn:schemas-microsoft-com:office:word" xmlns:wp14="http://schemas.microsoft.com/office/word/2010/wordprocessingDrawing" xmlns:v="urn:schemas-microsoft-com:vml" xmlns:o="urn:schemas-microsoft-com:office:office" xmlns:mc="http://schemas.openxmlformats.org/markup-compatibility/2006" xmlns:wpc="http://schemas.microsoft.com/office/word/2010/wordprocessingCanvas" xmlns="" val="0"/>
                               </a:ext>
                             </a:extLst>
                           </a:blip>
@@ -1054,7 +1054,7 @@
                           </a:ln>
                           <a:extLst>
                             <a:ext uri="{53640926-AAD7-44D8-BBD7-CCE9431645EC}">
-                              <a14:shadowObscured xmlns="" xmlns:wpc="http://schemas.microsoft.com/office/word/2010/wordprocessingCanvas" xmlns:mc="http://schemas.openxmlformats.org/markup-compatibility/2006" xmlns:o="urn:schemas-microsoft-com:office:office" xmlns:v="urn:schemas-microsoft-com:vml" xmlns:wp14="http://schemas.microsoft.com/office/word/2010/wordprocessingDrawing" xmlns:w10="urn:schemas-microsoft-com:office:word" xmlns:w="http://schemas.openxmlformats.org/wordprocessingml/2006/main" xmlns:w14="http://schemas.microsoft.com/office/word/2010/wordml" xmlns:w15="http://schemas.microsoft.com/office/word/2012/wordml" xmlns:wpg="http://schemas.microsoft.com/office/word/2010/wordprocessingGroup" xmlns:wpi="http://schemas.microsoft.com/office/word/2010/wordprocessingInk" xmlns:wps="http://schemas.microsoft.com/office/word/2010/wordprocessingShape" xmlns:a14="http://schemas.microsoft.com/office/drawing/2010/main"/>
+                              <a14:shadowObscured xmlns:a14="http://schemas.microsoft.com/office/drawing/2010/main" xmlns:wps="http://schemas.microsoft.com/office/word/2010/wordprocessingShape" xmlns:wpi="http://schemas.microsoft.com/office/word/2010/wordprocessingInk" xmlns:wpg="http://schemas.microsoft.com/office/word/2010/wordprocessingGroup" xmlns:w15="http://schemas.microsoft.com/office/word/2012/wordml" xmlns:w14="http://schemas.microsoft.com/office/word/2010/wordml" xmlns:w="http://schemas.openxmlformats.org/wordprocessingml/2006/main" xmlns:w10="urn:schemas-microsoft-com:office:word" xmlns:wp14="http://schemas.microsoft.com/office/word/2010/wordprocessingDrawing" xmlns:v="urn:schemas-microsoft-com:vml" xmlns:o="urn:schemas-microsoft-com:office:office" xmlns:mc="http://schemas.openxmlformats.org/markup-compatibility/2006" xmlns:wpc="http://schemas.microsoft.com/office/word/2010/wordprocessingCanvas" xmlns=""/>
                             </a:ext>
                           </a:extLst>
                         </pic:spPr>
@@ -1184,7 +1184,7 @@
                           <a:blip r:embed="rId12" cstate="print">
                             <a:extLst>
                               <a:ext uri="{28A0092B-C50C-407E-A947-70E740481C1C}">
-                                <a14:useLocalDpi xmlns="" xmlns:wpc="http://schemas.microsoft.com/office/word/2010/wordprocessingCanvas" xmlns:mc="http://schemas.openxmlformats.org/markup-compatibility/2006" xmlns:o="urn:schemas-microsoft-com:office:office" xmlns:v="urn:schemas-microsoft-com:vml" xmlns:wp14="http://schemas.microsoft.com/office/word/2010/wordprocessingDrawing" xmlns:w10="urn:schemas-microsoft-com:office:word" xmlns:w="http://schemas.openxmlformats.org/wordprocessingml/2006/main" xmlns:w14="http://schemas.microsoft.com/office/word/2010/wordml" xmlns:w15="http://schemas.microsoft.com/office/word/2012/wordml" xmlns:wpg="http://schemas.microsoft.com/office/word/2010/wordprocessingGroup" xmlns:wpi="http://schemas.microsoft.com/office/word/2010/wordprocessingInk" xmlns:wps="http://schemas.microsoft.com/office/word/2010/wordprocessingShape" xmlns:a14="http://schemas.microsoft.com/office/drawing/2010/main" val="0"/>
+                                <a14:useLocalDpi xmlns:a14="http://schemas.microsoft.com/office/drawing/2010/main" xmlns:wps="http://schemas.microsoft.com/office/word/2010/wordprocessingShape" xmlns:wpi="http://schemas.microsoft.com/office/word/2010/wordprocessingInk" xmlns:wpg="http://schemas.microsoft.com/office/word/2010/wordprocessingGroup" xmlns:w15="http://schemas.microsoft.com/office/word/2012/wordml" xmlns:w14="http://schemas.microsoft.com/office/word/2010/wordml" xmlns:w="http://schemas.openxmlformats.org/wordprocessingml/2006/main" xmlns:w10="urn:schemas-microsoft-com:office:word" xmlns:wp14="http://schemas.microsoft.com/office/word/2010/wordprocessingDrawing" xmlns:v="urn:schemas-microsoft-com:vml" xmlns:o="urn:schemas-microsoft-com:office:office" xmlns:mc="http://schemas.openxmlformats.org/markup-compatibility/2006" xmlns:wpc="http://schemas.microsoft.com/office/word/2010/wordprocessingCanvas" xmlns="" val="0"/>
                               </a:ext>
                             </a:extLst>
                           </a:blip>
@@ -1483,7 +1483,7 @@
                           <a:blip r:embed="rId14" cstate="print">
                             <a:extLst>
                               <a:ext uri="{28A0092B-C50C-407E-A947-70E740481C1C}">
-                                <a14:useLocalDpi xmlns="" xmlns:wpc="http://schemas.microsoft.com/office/word/2010/wordprocessingCanvas" xmlns:mc="http://schemas.openxmlformats.org/markup-compatibility/2006" xmlns:o="urn:schemas-microsoft-com:office:office" xmlns:v="urn:schemas-microsoft-com:vml" xmlns:wp14="http://schemas.microsoft.com/office/word/2010/wordprocessingDrawing" xmlns:w10="urn:schemas-microsoft-com:office:word" xmlns:w="http://schemas.openxmlformats.org/wordprocessingml/2006/main" xmlns:w14="http://schemas.microsoft.com/office/word/2010/wordml" xmlns:w15="http://schemas.microsoft.com/office/word/2012/wordml" xmlns:wpg="http://schemas.microsoft.com/office/word/2010/wordprocessingGroup" xmlns:wpi="http://schemas.microsoft.com/office/word/2010/wordprocessingInk" xmlns:wps="http://schemas.microsoft.com/office/word/2010/wordprocessingShape" xmlns:a14="http://schemas.microsoft.com/office/drawing/2010/main" val="0"/>
+                                <a14:useLocalDpi xmlns:a14="http://schemas.microsoft.com/office/drawing/2010/main" xmlns:wps="http://schemas.microsoft.com/office/word/2010/wordprocessingShape" xmlns:wpi="http://schemas.microsoft.com/office/word/2010/wordprocessingInk" xmlns:wpg="http://schemas.microsoft.com/office/word/2010/wordprocessingGroup" xmlns:w15="http://schemas.microsoft.com/office/word/2012/wordml" xmlns:w14="http://schemas.microsoft.com/office/word/2010/wordml" xmlns:w="http://schemas.openxmlformats.org/wordprocessingml/2006/main" xmlns:w10="urn:schemas-microsoft-com:office:word" xmlns:wp14="http://schemas.microsoft.com/office/word/2010/wordprocessingDrawing" xmlns:v="urn:schemas-microsoft-com:vml" xmlns:o="urn:schemas-microsoft-com:office:office" xmlns:mc="http://schemas.openxmlformats.org/markup-compatibility/2006" xmlns:wpc="http://schemas.microsoft.com/office/word/2010/wordprocessingCanvas" xmlns="" val="0"/>
                               </a:ext>
                             </a:extLst>
                           </a:blip>
@@ -1623,7 +1623,7 @@
                           <a:blip r:embed="rId15" cstate="print">
                             <a:extLst>
                               <a:ext uri="{28A0092B-C50C-407E-A947-70E740481C1C}">
-                                <a14:useLocalDpi xmlns="" xmlns:wpc="http://schemas.microsoft.com/office/word/2010/wordprocessingCanvas" xmlns:mc="http://schemas.openxmlformats.org/markup-compatibility/2006" xmlns:o="urn:schemas-microsoft-com:office:office" xmlns:v="urn:schemas-microsoft-com:vml" xmlns:wp14="http://schemas.microsoft.com/office/word/2010/wordprocessingDrawing" xmlns:w10="urn:schemas-microsoft-com:office:word" xmlns:w="http://schemas.openxmlformats.org/wordprocessingml/2006/main" xmlns:w14="http://schemas.microsoft.com/office/word/2010/wordml" xmlns:w15="http://schemas.microsoft.com/office/word/2012/wordml" xmlns:wpg="http://schemas.microsoft.com/office/word/2010/wordprocessingGroup" xmlns:wpi="http://schemas.microsoft.com/office/word/2010/wordprocessingInk" xmlns:wps="http://schemas.microsoft.com/office/word/2010/wordprocessingShape" xmlns:a14="http://schemas.microsoft.com/office/drawing/2010/main" val="0"/>
+                                <a14:useLocalDpi xmlns:a14="http://schemas.microsoft.com/office/drawing/2010/main" xmlns:wps="http://schemas.microsoft.com/office/word/2010/wordprocessingShape" xmlns:wpi="http://schemas.microsoft.com/office/word/2010/wordprocessingInk" xmlns:wpg="http://schemas.microsoft.com/office/word/2010/wordprocessingGroup" xmlns:w15="http://schemas.microsoft.com/office/word/2012/wordml" xmlns:w14="http://schemas.microsoft.com/office/word/2010/wordml" xmlns:w="http://schemas.openxmlformats.org/wordprocessingml/2006/main" xmlns:w10="urn:schemas-microsoft-com:office:word" xmlns:wp14="http://schemas.microsoft.com/office/word/2010/wordprocessingDrawing" xmlns:v="urn:schemas-microsoft-com:vml" xmlns:o="urn:schemas-microsoft-com:office:office" xmlns:mc="http://schemas.openxmlformats.org/markup-compatibility/2006" xmlns:wpc="http://schemas.microsoft.com/office/word/2010/wordprocessingCanvas" xmlns="" val="0"/>
                               </a:ext>
                             </a:extLst>
                           </a:blip>
@@ -1921,7 +1921,7 @@
                           <a:blip r:embed="rId17" cstate="print">
                             <a:extLst>
                               <a:ext uri="{28A0092B-C50C-407E-A947-70E740481C1C}">
-                                <a14:useLocalDpi xmlns="" xmlns:wpc="http://schemas.microsoft.com/office/word/2010/wordprocessingCanvas" xmlns:mc="http://schemas.openxmlformats.org/markup-compatibility/2006" xmlns:o="urn:schemas-microsoft-com:office:office" xmlns:v="urn:schemas-microsoft-com:vml" xmlns:wp14="http://schemas.microsoft.com/office/word/2010/wordprocessingDrawing" xmlns:w10="urn:schemas-microsoft-com:office:word" xmlns:w="http://schemas.openxmlformats.org/wordprocessingml/2006/main" xmlns:w14="http://schemas.microsoft.com/office/word/2010/wordml" xmlns:w15="http://schemas.microsoft.com/office/word/2012/wordml" xmlns:wpg="http://schemas.microsoft.com/office/word/2010/wordprocessingGroup" xmlns:wpi="http://schemas.microsoft.com/office/word/2010/wordprocessingInk" xmlns:wps="http://schemas.microsoft.com/office/word/2010/wordprocessingShape" xmlns:a14="http://schemas.microsoft.com/office/drawing/2010/main" val="0"/>
+                                <a14:useLocalDpi xmlns:a14="http://schemas.microsoft.com/office/drawing/2010/main" xmlns:wps="http://schemas.microsoft.com/office/word/2010/wordprocessingShape" xmlns:wpi="http://schemas.microsoft.com/office/word/2010/wordprocessingInk" xmlns:wpg="http://schemas.microsoft.com/office/word/2010/wordprocessingGroup" xmlns:w15="http://schemas.microsoft.com/office/word/2012/wordml" xmlns:w14="http://schemas.microsoft.com/office/word/2010/wordml" xmlns:w="http://schemas.openxmlformats.org/wordprocessingml/2006/main" xmlns:w10="urn:schemas-microsoft-com:office:word" xmlns:wp14="http://schemas.microsoft.com/office/word/2010/wordprocessingDrawing" xmlns:v="urn:schemas-microsoft-com:vml" xmlns:o="urn:schemas-microsoft-com:office:office" xmlns:mc="http://schemas.openxmlformats.org/markup-compatibility/2006" xmlns:wpc="http://schemas.microsoft.com/office/word/2010/wordprocessingCanvas" xmlns="" val="0"/>
                               </a:ext>
                             </a:extLst>
                           </a:blip>
@@ -2064,7 +2064,7 @@
                           <a:blip r:embed="rId18" cstate="print">
                             <a:extLst>
                               <a:ext uri="{28A0092B-C50C-407E-A947-70E740481C1C}">
-                                <a14:useLocalDpi xmlns="" xmlns:wpc="http://schemas.microsoft.com/office/word/2010/wordprocessingCanvas" xmlns:mc="http://schemas.openxmlformats.org/markup-compatibility/2006" xmlns:o="urn:schemas-microsoft-com:office:office" xmlns:v="urn:schemas-microsoft-com:vml" xmlns:wp14="http://schemas.microsoft.com/office/word/2010/wordprocessingDrawing" xmlns:w10="urn:schemas-microsoft-com:office:word" xmlns:w="http://schemas.openxmlformats.org/wordprocessingml/2006/main" xmlns:w14="http://schemas.microsoft.com/office/word/2010/wordml" xmlns:w15="http://schemas.microsoft.com/office/word/2012/wordml" xmlns:wpg="http://schemas.microsoft.com/office/word/2010/wordprocessingGroup" xmlns:wpi="http://schemas.microsoft.com/office/word/2010/wordprocessingInk" xmlns:wps="http://schemas.microsoft.com/office/word/2010/wordprocessingShape" xmlns:a14="http://schemas.microsoft.com/office/drawing/2010/main" val="0"/>
+                                <a14:useLocalDpi xmlns:a14="http://schemas.microsoft.com/office/drawing/2010/main" xmlns:wps="http://schemas.microsoft.com/office/word/2010/wordprocessingShape" xmlns:wpi="http://schemas.microsoft.com/office/word/2010/wordprocessingInk" xmlns:wpg="http://schemas.microsoft.com/office/word/2010/wordprocessingGroup" xmlns:w15="http://schemas.microsoft.com/office/word/2012/wordml" xmlns:w14="http://schemas.microsoft.com/office/word/2010/wordml" xmlns:w="http://schemas.openxmlformats.org/wordprocessingml/2006/main" xmlns:w10="urn:schemas-microsoft-com:office:word" xmlns:wp14="http://schemas.microsoft.com/office/word/2010/wordprocessingDrawing" xmlns:v="urn:schemas-microsoft-com:vml" xmlns:o="urn:schemas-microsoft-com:office:office" xmlns:mc="http://schemas.openxmlformats.org/markup-compatibility/2006" xmlns:wpc="http://schemas.microsoft.com/office/word/2010/wordprocessingCanvas" xmlns="" val="0"/>
                               </a:ext>
                             </a:extLst>
                           </a:blip>
@@ -2358,7 +2358,7 @@
                           <a:blip r:embed="rId20" cstate="print">
                             <a:extLst>
                               <a:ext uri="{28A0092B-C50C-407E-A947-70E740481C1C}">
-                                <a14:useLocalDpi xmlns="" xmlns:wpc="http://schemas.microsoft.com/office/word/2010/wordprocessingCanvas" xmlns:mc="http://schemas.openxmlformats.org/markup-compatibility/2006" xmlns:o="urn:schemas-microsoft-com:office:office" xmlns:v="urn:schemas-microsoft-com:vml" xmlns:wp14="http://schemas.microsoft.com/office/word/2010/wordprocessingDrawing" xmlns:w10="urn:schemas-microsoft-com:office:word" xmlns:w="http://schemas.openxmlformats.org/wordprocessingml/2006/main" xmlns:w14="http://schemas.microsoft.com/office/word/2010/wordml" xmlns:w15="http://schemas.microsoft.com/office/word/2012/wordml" xmlns:wpg="http://schemas.microsoft.com/office/word/2010/wordprocessingGroup" xmlns:wpi="http://schemas.microsoft.com/office/word/2010/wordprocessingInk" xmlns:wps="http://schemas.microsoft.com/office/word/2010/wordprocessingShape" xmlns:a14="http://schemas.microsoft.com/office/drawing/2010/main" val="0"/>
+                                <a14:useLocalDpi xmlns:a14="http://schemas.microsoft.com/office/drawing/2010/main" xmlns:wps="http://schemas.microsoft.com/office/word/2010/wordprocessingShape" xmlns:wpi="http://schemas.microsoft.com/office/word/2010/wordprocessingInk" xmlns:wpg="http://schemas.microsoft.com/office/word/2010/wordprocessingGroup" xmlns:w15="http://schemas.microsoft.com/office/word/2012/wordml" xmlns:w14="http://schemas.microsoft.com/office/word/2010/wordml" xmlns:w="http://schemas.openxmlformats.org/wordprocessingml/2006/main" xmlns:w10="urn:schemas-microsoft-com:office:word" xmlns:wp14="http://schemas.microsoft.com/office/word/2010/wordprocessingDrawing" xmlns:v="urn:schemas-microsoft-com:vml" xmlns:o="urn:schemas-microsoft-com:office:office" xmlns:mc="http://schemas.openxmlformats.org/markup-compatibility/2006" xmlns:wpc="http://schemas.microsoft.com/office/word/2010/wordprocessingCanvas" xmlns="" val="0"/>
                               </a:ext>
                             </a:extLst>
                           </a:blip>
@@ -2446,7 +2446,28 @@
       <w:rPr>
         <w:sz w:val="32"/>
       </w:rPr>
-      <w:t>Enter the Yearly, Monthly, and Weekly amount each person earns after paying income tax</w:t>
+      <w:t xml:space="preserve">Enter the Yearly, Monthly, and Weekly amount each person earns </w:t>
+    </w:r>
+    <w:r>
+      <w:rPr>
+        <w:b/>
+        <w:color w:val="000000" w:themeColor="text1"/>
+        <w:sz w:val="32"/>
+      </w:rPr>
+      <w:t>after</w:t>
+    </w:r>
+    <w:r>
+      <w:rPr>
+        <w:color w:val="000000" w:themeColor="text1"/>
+        <w:sz w:val="32"/>
+      </w:rPr>
+      <w:t xml:space="preserve"> </w:t>
+    </w:r>
+    <w:r>
+      <w:rPr>
+        <w:sz w:val="32"/>
+      </w:rPr>
+      <w:t>paying income tax</w:t>
     </w:r>
   </w:p>
 </w:ftr>
@@ -3028,7 +3049,7 @@
   <a:extraClrSchemeLst/>
   <a:extLst>
     <a:ext uri="{05A4C25C-085E-4340-85A3-A5531E510DB2}">
-      <thm15:themeFamily xmlns="" xmlns:thm15="http://schemas.microsoft.com/office/thememl/2012/main" name="Office Theme" id="{62F939B6-93AF-4DB8-9C6B-D6C7DFDC589F}" vid="{4A3C46E8-61CC-4603-A589-7422A47A8E4A}"/>
+      <thm15:themeFamily xmlns:thm15="http://schemas.microsoft.com/office/thememl/2012/main" xmlns="" name="Office Theme" id="{62F939B6-93AF-4DB8-9C6B-D6C7DFDC589F}" vid="{4A3C46E8-61CC-4603-A589-7422A47A8E4A}"/>
     </a:ext>
   </a:extLst>
 </a:theme>

</xml_diff>